<commit_message>
feat: passed first three labs
</commit_message>
<xml_diff>
--- a/1_semester/1/report.docx
+++ b/1_semester/1/report.docx
@@ -806,9 +806,13 @@
         </w:rPr>
       </w:pPr>
       <w:r>
-        <w:rPr/>
+        <w:rPr>
+          <w:rFonts w:cs="Times New Roman" w:ascii="Times New Roman" w:hAnsi="Times New Roman"/>
+          <w:sz w:val="28"/>
+          <w:szCs w:val="28"/>
+        </w:rPr>
         <w:drawing>
-          <wp:anchor behindDoc="0" distT="0" distB="0" distL="0" distR="0" simplePos="0" locked="0" layoutInCell="0" allowOverlap="1" relativeHeight="9">
+          <wp:anchor behindDoc="0" distT="0" distB="0" distL="0" distR="0" simplePos="0" locked="0" layoutInCell="0" allowOverlap="1" relativeHeight="7">
             <wp:simplePos x="0" y="0"/>
             <wp:positionH relativeFrom="column">
               <wp:align>center</wp:align>
@@ -988,9 +992,13 @@
         </w:rPr>
       </w:pPr>
       <w:r>
-        <w:rPr/>
+        <w:rPr>
+          <w:rFonts w:cs="Times New Roman" w:ascii="Times New Roman" w:hAnsi="Times New Roman"/>
+          <w:sz w:val="28"/>
+          <w:szCs w:val="28"/>
+        </w:rPr>
         <w:drawing>
-          <wp:anchor behindDoc="0" distT="0" distB="0" distL="0" distR="0" simplePos="0" locked="0" layoutInCell="0" allowOverlap="1" relativeHeight="10">
+          <wp:anchor behindDoc="0" distT="0" distB="0" distL="0" distR="0" simplePos="0" locked="0" layoutInCell="0" allowOverlap="1" relativeHeight="8">
             <wp:simplePos x="0" y="0"/>
             <wp:positionH relativeFrom="column">
               <wp:posOffset>-17145</wp:posOffset>
@@ -1049,7 +1057,11 @@
         </w:rPr>
       </w:pPr>
       <w:r>
-        <w:rPr/>
+        <w:rPr>
+          <w:rFonts w:cs="Times New Roman" w:ascii="Times New Roman" w:hAnsi="Times New Roman"/>
+          <w:sz w:val="28"/>
+          <w:szCs w:val="28"/>
+        </w:rPr>
       </w:r>
     </w:p>
     <w:p>
@@ -1065,7 +1077,11 @@
         </w:rPr>
       </w:pPr>
       <w:r>
-        <w:rPr/>
+        <w:rPr>
+          <w:rFonts w:cs="Times New Roman" w:ascii="Times New Roman" w:hAnsi="Times New Roman"/>
+          <w:sz w:val="28"/>
+          <w:szCs w:val="28"/>
+        </w:rPr>
       </w:r>
     </w:p>
     <w:p>
@@ -1171,24 +1187,1031 @@
     </w:p>
     <w:p>
       <w:pPr>
-        <w:pStyle w:val="Code1"/>
-        <w:rPr/>
+        <w:pStyle w:val="Title11"/>
+        <w:spacing w:before="0" w:after="0"/>
+        <w:jc w:val="start"/>
+        <w:rPr>
+          <w:i/>
+          <w:i/>
+          <w:sz w:val="28"/>
+        </w:rPr>
+      </w:pPr>
+      <w:r>
+        <w:rPr/>
+      </w:r>
+    </w:p>
+    <w:p>
+      <w:pPr>
+        <w:pStyle w:val="Code1"/>
+        <w:rPr/>
+      </w:pPr>
+      <w:r>
+        <w:rPr/>
+        <w:t>#include &lt;stdio.h&gt;</w:t>
+      </w:r>
+    </w:p>
+    <w:p>
+      <w:pPr>
+        <w:pStyle w:val="Code1"/>
+        <w:rPr/>
+      </w:pPr>
+      <w:r>
+        <w:rPr/>
+        <w:t>#include &lt;math.h&gt;</w:t>
+      </w:r>
+    </w:p>
+    <w:p>
+      <w:pPr>
+        <w:pStyle w:val="Code1"/>
+        <w:rPr/>
+      </w:pPr>
+      <w:r>
+        <w:rPr/>
+      </w:r>
+    </w:p>
+    <w:p>
+      <w:pPr>
+        <w:pStyle w:val="Code1"/>
+        <w:rPr/>
+      </w:pPr>
+      <w:r>
+        <w:rPr/>
+        <w:t>const double a = 3, p = 6, b = 2;</w:t>
+      </w:r>
+    </w:p>
+    <w:p>
+      <w:pPr>
+        <w:pStyle w:val="Code1"/>
+        <w:rPr/>
+      </w:pPr>
+      <w:r>
+        <w:rPr/>
+      </w:r>
+    </w:p>
+    <w:p>
+      <w:pPr>
+        <w:pStyle w:val="Code1"/>
+        <w:rPr/>
+      </w:pPr>
+      <w:r>
+        <w:rPr/>
+        <w:t>double firstCalcTask(double x)</w:t>
+      </w:r>
+    </w:p>
+    <w:p>
+      <w:pPr>
+        <w:pStyle w:val="Code1"/>
+        <w:rPr/>
+      </w:pPr>
+      <w:r>
+        <w:rPr/>
+        <w:t>{</w:t>
+      </w:r>
+    </w:p>
+    <w:p>
+      <w:pPr>
+        <w:pStyle w:val="Code1"/>
+        <w:rPr/>
+      </w:pPr>
+      <w:r>
+        <w:rPr/>
+        <w:t xml:space="preserve">    </w:t>
+      </w:r>
+      <w:r>
+        <w:rPr/>
+        <w:t>double dangerousCalc = a + b * exp(p * x);</w:t>
+      </w:r>
+    </w:p>
+    <w:p>
+      <w:pPr>
+        <w:pStyle w:val="Code1"/>
+        <w:rPr/>
+      </w:pPr>
+      <w:r>
+        <w:rPr/>
+      </w:r>
+    </w:p>
+    <w:p>
+      <w:pPr>
+        <w:pStyle w:val="Code1"/>
+        <w:rPr/>
+      </w:pPr>
+      <w:r>
+        <w:rPr/>
+        <w:t xml:space="preserve">    </w:t>
+      </w:r>
+      <w:r>
+        <w:rPr/>
+        <w:t>if (dangerousCalc &lt;= 0 || a == 0 || p == 0)</w:t>
+      </w:r>
+    </w:p>
+    <w:p>
+      <w:pPr>
+        <w:pStyle w:val="Code1"/>
+        <w:rPr/>
+      </w:pPr>
+      <w:r>
+        <w:rPr/>
+        <w:t xml:space="preserve">    </w:t>
+      </w:r>
+      <w:r>
+        <w:rPr/>
+        <w:t>{</w:t>
+      </w:r>
+    </w:p>
+    <w:p>
+      <w:pPr>
+        <w:pStyle w:val="Code1"/>
+        <w:rPr/>
+      </w:pPr>
+      <w:r>
+        <w:rPr/>
+        <w:t xml:space="preserve">        </w:t>
+      </w:r>
+      <w:r>
+        <w:rPr/>
+        <w:t>printf("Error: Invalid input arguments!");</w:t>
+      </w:r>
+    </w:p>
+    <w:p>
+      <w:pPr>
+        <w:pStyle w:val="Code1"/>
+        <w:rPr/>
+      </w:pPr>
+      <w:r>
+        <w:rPr/>
+        <w:t xml:space="preserve">        </w:t>
+      </w:r>
+      <w:r>
+        <w:rPr/>
+        <w:t>return -1;</w:t>
+      </w:r>
+    </w:p>
+    <w:p>
+      <w:pPr>
+        <w:pStyle w:val="Code1"/>
+        <w:rPr/>
+      </w:pPr>
+      <w:r>
+        <w:rPr/>
+        <w:t xml:space="preserve">    </w:t>
+      </w:r>
+      <w:r>
+        <w:rPr/>
+        <w:t>}</w:t>
+      </w:r>
+    </w:p>
+    <w:p>
+      <w:pPr>
+        <w:pStyle w:val="Code1"/>
+        <w:rPr/>
+      </w:pPr>
+      <w:r>
+        <w:rPr/>
+        <w:t xml:space="preserve">    </w:t>
+      </w:r>
+      <w:r>
+        <w:rPr/>
+        <w:t>return (x / a) - log(dangerousCalc) / (a * p);</w:t>
+      </w:r>
+    </w:p>
+    <w:p>
+      <w:pPr>
+        <w:pStyle w:val="Code1"/>
+        <w:rPr/>
+      </w:pPr>
+      <w:r>
+        <w:rPr/>
+        <w:t>}</w:t>
+      </w:r>
+    </w:p>
+    <w:p>
+      <w:pPr>
+        <w:pStyle w:val="Code1"/>
+        <w:rPr/>
+      </w:pPr>
+      <w:r>
+        <w:rPr/>
+      </w:r>
+    </w:p>
+    <w:p>
+      <w:pPr>
+        <w:pStyle w:val="Code1"/>
+        <w:rPr/>
+      </w:pPr>
+      <w:r>
+        <w:rPr/>
+        <w:t>int main(void)</w:t>
+      </w:r>
+    </w:p>
+    <w:p>
+      <w:pPr>
+        <w:pStyle w:val="Code1"/>
+        <w:rPr/>
+      </w:pPr>
+      <w:r>
+        <w:rPr/>
+        <w:t>{</w:t>
+      </w:r>
+    </w:p>
+    <w:p>
+      <w:pPr>
+        <w:pStyle w:val="Code1"/>
+        <w:rPr/>
+      </w:pPr>
+      <w:r>
+        <w:rPr/>
+        <w:t xml:space="preserve">    </w:t>
+      </w:r>
+      <w:r>
+        <w:rPr/>
+        <w:t>printf("Task 5 from 1st section\n");</w:t>
+      </w:r>
+    </w:p>
+    <w:p>
+      <w:pPr>
+        <w:pStyle w:val="Code1"/>
+        <w:rPr/>
+      </w:pPr>
+      <w:r>
+        <w:rPr/>
+      </w:r>
+    </w:p>
+    <w:p>
+      <w:pPr>
+        <w:pStyle w:val="Code1"/>
+        <w:rPr/>
+      </w:pPr>
+      <w:r>
+        <w:rPr/>
+        <w:t xml:space="preserve">    </w:t>
+      </w:r>
+      <w:r>
+        <w:rPr/>
+        <w:t>printf("Enter x: ");</w:t>
+      </w:r>
+    </w:p>
+    <w:p>
+      <w:pPr>
+        <w:pStyle w:val="Code1"/>
+        <w:rPr/>
+      </w:pPr>
+      <w:r>
+        <w:rPr/>
+        <w:t xml:space="preserve">    </w:t>
+      </w:r>
+      <w:r>
+        <w:rPr/>
+        <w:t>double x;</w:t>
+      </w:r>
+    </w:p>
+    <w:p>
+      <w:pPr>
+        <w:pStyle w:val="Code1"/>
+        <w:rPr/>
+      </w:pPr>
+      <w:r>
+        <w:rPr/>
+        <w:t xml:space="preserve">    </w:t>
+      </w:r>
+      <w:r>
+        <w:rPr/>
+        <w:t>scanf("%lf", &amp;x);</w:t>
+      </w:r>
+    </w:p>
+    <w:p>
+      <w:pPr>
+        <w:pStyle w:val="Code1"/>
+        <w:rPr/>
+      </w:pPr>
+      <w:r>
+        <w:rPr/>
+      </w:r>
+    </w:p>
+    <w:p>
+      <w:pPr>
+        <w:pStyle w:val="Code1"/>
+        <w:rPr/>
+      </w:pPr>
+      <w:r>
+        <w:rPr/>
+        <w:t xml:space="preserve">    </w:t>
+      </w:r>
+      <w:r>
+        <w:rPr/>
+        <w:t>printf("Result: %lf\n\n", firstCalcTask(x));</w:t>
+      </w:r>
+    </w:p>
+    <w:p>
+      <w:pPr>
+        <w:pStyle w:val="Code1"/>
+        <w:rPr/>
+      </w:pPr>
+      <w:r>
+        <w:rPr/>
+      </w:r>
+    </w:p>
+    <w:p>
+      <w:pPr>
+        <w:pStyle w:val="Code1"/>
+        <w:rPr/>
+      </w:pPr>
+      <w:r>
+        <w:rPr/>
+        <w:t xml:space="preserve">    </w:t>
+      </w:r>
+      <w:r>
+        <w:rPr/>
+        <w:t>return 0;</w:t>
+      </w:r>
+    </w:p>
+    <w:p>
+      <w:pPr>
+        <w:pStyle w:val="Code1"/>
+        <w:rPr/>
+      </w:pPr>
+      <w:r>
+        <w:rPr/>
+        <w:t>}</w:t>
+      </w:r>
+    </w:p>
+    <w:p>
+      <w:pPr>
+        <w:pStyle w:val="Code1"/>
+        <w:rPr/>
+      </w:pPr>
+      <w:r>
+        <w:rPr/>
+      </w:r>
+    </w:p>
+    <w:p>
+      <w:pPr>
+        <w:pStyle w:val="Code1"/>
+        <w:rPr/>
+      </w:pPr>
+      <w:r>
+        <w:rPr/>
+        <w:tab/>
+        <w:tab/>
+      </w:r>
+      <w:r>
+        <w:rPr>
+          <w:b/>
+          <w:bCs/>
+          <w:i/>
+          <w:sz w:val="28"/>
+        </w:rPr>
+        <w:t xml:space="preserve">Завдання </w:t>
+      </w:r>
+      <w:r>
+        <w:rPr>
+          <w:b/>
+          <w:bCs/>
+          <w:i/>
+          <w:sz w:val="28"/>
+          <w:lang w:val="en-US"/>
+        </w:rPr>
+        <w:t>2</w:t>
+      </w:r>
+    </w:p>
+    <w:p>
+      <w:pPr>
+        <w:pStyle w:val="Code1"/>
+        <w:rPr/>
+      </w:pPr>
+      <w:r>
+        <w:rPr/>
+      </w:r>
+    </w:p>
+    <w:p>
+      <w:pPr>
+        <w:pStyle w:val="Code1"/>
+        <w:rPr/>
+      </w:pPr>
+      <w:r>
+        <w:rPr/>
+        <w:t>#include &lt;stdio.h&gt;</w:t>
+      </w:r>
+    </w:p>
+    <w:p>
+      <w:pPr>
+        <w:pStyle w:val="Code1"/>
+        <w:rPr/>
+      </w:pPr>
+      <w:r>
+        <w:rPr/>
+        <w:t>#include &lt;math.h&gt;</w:t>
+      </w:r>
+    </w:p>
+    <w:p>
+      <w:pPr>
+        <w:pStyle w:val="Code1"/>
+        <w:rPr/>
+      </w:pPr>
+      <w:r>
+        <w:rPr/>
+      </w:r>
+    </w:p>
+    <w:p>
+      <w:pPr>
+        <w:pStyle w:val="Code1"/>
+        <w:rPr/>
+      </w:pPr>
+      <w:r>
+        <w:rPr/>
+        <w:t>int intPow(int x, int y)</w:t>
+      </w:r>
+    </w:p>
+    <w:p>
+      <w:pPr>
+        <w:pStyle w:val="Code1"/>
+        <w:rPr/>
+      </w:pPr>
+      <w:r>
+        <w:rPr/>
+        <w:t>{</w:t>
+      </w:r>
+    </w:p>
+    <w:p>
+      <w:pPr>
+        <w:pStyle w:val="Code1"/>
+        <w:rPr/>
+      </w:pPr>
+      <w:r>
+        <w:rPr/>
+        <w:t xml:space="preserve">    </w:t>
+      </w:r>
+      <w:r>
+        <w:rPr/>
+        <w:t>// adding 0.5 so all compilers would round number properly</w:t>
+      </w:r>
+    </w:p>
+    <w:p>
+      <w:pPr>
+        <w:pStyle w:val="Code1"/>
+        <w:rPr/>
+      </w:pPr>
+      <w:r>
+        <w:rPr/>
+        <w:t xml:space="preserve">    </w:t>
+      </w:r>
+      <w:r>
+        <w:rPr/>
+        <w:t>return (int)(pow(x, y) + 0.5);</w:t>
+      </w:r>
+    </w:p>
+    <w:p>
+      <w:pPr>
+        <w:pStyle w:val="Code1"/>
+        <w:rPr/>
+      </w:pPr>
+      <w:r>
+        <w:rPr/>
+        <w:t>}</w:t>
+      </w:r>
+    </w:p>
+    <w:p>
+      <w:pPr>
+        <w:pStyle w:val="Code1"/>
+        <w:rPr/>
+      </w:pPr>
+      <w:r>
+        <w:rPr/>
+      </w:r>
+    </w:p>
+    <w:p>
+      <w:pPr>
+        <w:pStyle w:val="Code1"/>
+        <w:rPr/>
+      </w:pPr>
+      <w:r>
+        <w:rPr/>
+        <w:t>// find 9-digit positive integer's figures sum and "1" count</w:t>
+      </w:r>
+    </w:p>
+    <w:p>
+      <w:pPr>
+        <w:pStyle w:val="Code1"/>
+        <w:rPr/>
+      </w:pPr>
+      <w:r>
+        <w:rPr/>
+        <w:t>// loops are forbidden</w:t>
+      </w:r>
+    </w:p>
+    <w:p>
+      <w:pPr>
+        <w:pStyle w:val="Code1"/>
+        <w:rPr/>
+      </w:pPr>
+      <w:r>
+        <w:rPr/>
+        <w:t>void secondCalcTask(int nineDigitNum, int *const figuresSum, int *const oneCount)</w:t>
+      </w:r>
+    </w:p>
+    <w:p>
+      <w:pPr>
+        <w:pStyle w:val="Code1"/>
+        <w:rPr/>
+      </w:pPr>
+      <w:r>
+        <w:rPr/>
+        <w:t>{</w:t>
+      </w:r>
+    </w:p>
+    <w:p>
+      <w:pPr>
+        <w:pStyle w:val="Code1"/>
+        <w:rPr/>
+      </w:pPr>
+      <w:r>
+        <w:rPr/>
+        <w:t xml:space="preserve">    </w:t>
+      </w:r>
+      <w:r>
+        <w:rPr/>
+        <w:t>if (nineDigitNum &gt;= intPow(10, 9) || nineDigitNum &lt; intPow(10, 8))</w:t>
+      </w:r>
+    </w:p>
+    <w:p>
+      <w:pPr>
+        <w:pStyle w:val="Code1"/>
+        <w:rPr/>
+      </w:pPr>
+      <w:r>
+        <w:rPr/>
+        <w:t xml:space="preserve">    </w:t>
+      </w:r>
+      <w:r>
+        <w:rPr/>
+        <w:t>{</w:t>
+      </w:r>
+    </w:p>
+    <w:p>
+      <w:pPr>
+        <w:pStyle w:val="Code1"/>
+        <w:rPr/>
+      </w:pPr>
+      <w:r>
+        <w:rPr/>
+        <w:t xml:space="preserve">        </w:t>
+      </w:r>
+      <w:r>
+        <w:rPr/>
+        <w:t>printf("Error: Input number should be positive and 9-digit\n\n");</w:t>
+      </w:r>
+    </w:p>
+    <w:p>
+      <w:pPr>
+        <w:pStyle w:val="Code1"/>
+        <w:rPr/>
+      </w:pPr>
+      <w:r>
+        <w:rPr/>
+        <w:t xml:space="preserve">        </w:t>
+      </w:r>
+      <w:r>
+        <w:rPr/>
+        <w:t>return;</w:t>
+      </w:r>
+    </w:p>
+    <w:p>
+      <w:pPr>
+        <w:pStyle w:val="Code1"/>
+        <w:rPr/>
+      </w:pPr>
+      <w:r>
+        <w:rPr/>
+        <w:t xml:space="preserve">    </w:t>
+      </w:r>
+      <w:r>
+        <w:rPr/>
+        <w:t>}</w:t>
+      </w:r>
+    </w:p>
+    <w:p>
+      <w:pPr>
+        <w:pStyle w:val="Code1"/>
+        <w:rPr/>
+      </w:pPr>
+      <w:r>
+        <w:rPr/>
+      </w:r>
+    </w:p>
+    <w:p>
+      <w:pPr>
+        <w:pStyle w:val="Code1"/>
+        <w:rPr/>
+      </w:pPr>
+      <w:r>
+        <w:rPr/>
+        <w:t xml:space="preserve">    </w:t>
+      </w:r>
+      <w:r>
+        <w:rPr/>
+        <w:t>*figuresSum = getNthDigit(nineDigitNum, 9) + getNthDigit(nineDigitNum, 8) + getNthDigit(nineDigitNum, 7) +</w:t>
+      </w:r>
+    </w:p>
+    <w:p>
+      <w:pPr>
+        <w:pStyle w:val="Code1"/>
+        <w:rPr/>
+      </w:pPr>
+      <w:r>
+        <w:rPr/>
+        <w:t xml:space="preserve">                  </w:t>
+      </w:r>
+      <w:r>
+        <w:rPr/>
+        <w:t>getNthDigit(nineDigitNum, 6) + getNthDigit(nineDigitNum, 5) + getNthDigit(nineDigitNum, 4) +</w:t>
+      </w:r>
+    </w:p>
+    <w:p>
+      <w:pPr>
+        <w:pStyle w:val="Code1"/>
+        <w:rPr/>
+      </w:pPr>
+      <w:r>
+        <w:rPr/>
+        <w:t xml:space="preserve">                  </w:t>
+      </w:r>
+      <w:r>
+        <w:rPr/>
+        <w:t>getNthDigit(nineDigitNum, 3) + getNthDigit(nineDigitNum, 2) + getNthDigit(nineDigitNum, 1);</w:t>
+      </w:r>
+    </w:p>
+    <w:p>
+      <w:pPr>
+        <w:pStyle w:val="Code1"/>
+        <w:rPr/>
+      </w:pPr>
+      <w:r>
+        <w:rPr/>
+      </w:r>
+    </w:p>
+    <w:p>
+      <w:pPr>
+        <w:pStyle w:val="Code1"/>
+        <w:rPr/>
+      </w:pPr>
+      <w:r>
+        <w:rPr/>
+        <w:t xml:space="preserve">    </w:t>
+      </w:r>
+      <w:r>
+        <w:rPr/>
+        <w:t>*oneCount = (getNthDigit(nineDigitNum, 9) == 1) + (getNthDigit(nineDigitNum, 8) == 1) + (getNthDigit(nineDigitNum, 7) == 1) +</w:t>
+      </w:r>
+    </w:p>
+    <w:p>
+      <w:pPr>
+        <w:pStyle w:val="Code1"/>
+        <w:rPr/>
+      </w:pPr>
+      <w:r>
+        <w:rPr/>
+        <w:t xml:space="preserve">                </w:t>
+      </w:r>
+      <w:r>
+        <w:rPr/>
+        <w:t>(getNthDigit(nineDigitNum, 6) == 1) + (getNthDigit(nineDigitNum, 5) == 1) + (getNthDigit(nineDigitNum, 4) == 1) +</w:t>
+      </w:r>
+    </w:p>
+    <w:p>
+      <w:pPr>
+        <w:pStyle w:val="Code1"/>
+        <w:rPr/>
+      </w:pPr>
+      <w:r>
+        <w:rPr/>
+        <w:t xml:space="preserve">                </w:t>
+      </w:r>
+      <w:r>
+        <w:rPr/>
+        <w:t>(getNthDigit(nineDigitNum, 3) == 1) + (getNthDigit(nineDigitNum, 2) == 1) + (getNthDigit(nineDigitNum, 1) == 1);</w:t>
+      </w:r>
+    </w:p>
+    <w:p>
+      <w:pPr>
+        <w:pStyle w:val="Code1"/>
+        <w:rPr/>
+      </w:pPr>
+      <w:r>
+        <w:rPr/>
+        <w:t>}</w:t>
+      </w:r>
+    </w:p>
+    <w:p>
+      <w:pPr>
+        <w:pStyle w:val="Code1"/>
+        <w:rPr/>
+      </w:pPr>
+      <w:r>
+        <w:rPr/>
+      </w:r>
+    </w:p>
+    <w:p>
+      <w:pPr>
+        <w:pStyle w:val="Code1"/>
+        <w:rPr/>
+      </w:pPr>
+      <w:r>
+        <w:rPr/>
+        <w:t>int getNthDigit(int number, int digitIdx)</w:t>
+      </w:r>
+    </w:p>
+    <w:p>
+      <w:pPr>
+        <w:pStyle w:val="Code1"/>
+        <w:rPr/>
+      </w:pPr>
+      <w:r>
+        <w:rPr/>
+        <w:t>{</w:t>
+      </w:r>
+    </w:p>
+    <w:p>
+      <w:pPr>
+        <w:pStyle w:val="Code1"/>
+        <w:rPr/>
+      </w:pPr>
+      <w:r>
+        <w:rPr/>
+        <w:t xml:space="preserve">    </w:t>
+      </w:r>
+      <w:r>
+        <w:rPr/>
+        <w:t>return number / intPow(10, digitIdx - 1) % 10;</w:t>
+      </w:r>
+    </w:p>
+    <w:p>
+      <w:pPr>
+        <w:pStyle w:val="Code1"/>
+        <w:rPr/>
+      </w:pPr>
+      <w:r>
+        <w:rPr/>
+        <w:t>}</w:t>
+      </w:r>
+    </w:p>
+    <w:p>
+      <w:pPr>
+        <w:pStyle w:val="Code1"/>
+        <w:rPr/>
+      </w:pPr>
+      <w:r>
+        <w:rPr/>
+      </w:r>
+    </w:p>
+    <w:p>
+      <w:pPr>
+        <w:pStyle w:val="Code1"/>
+        <w:rPr/>
+      </w:pPr>
+      <w:r>
+        <w:rPr/>
+        <w:t>int main(</w:t>
+      </w:r>
+      <w:r>
+        <w:rPr/>
+        <w:t>void</w:t>
+      </w:r>
+      <w:r>
+        <w:rPr/>
+        <w:t>)</w:t>
+      </w:r>
+    </w:p>
+    <w:p>
+      <w:pPr>
+        <w:pStyle w:val="Code1"/>
+        <w:rPr/>
+      </w:pPr>
+      <w:r>
+        <w:rPr/>
+        <w:t>{</w:t>
+      </w:r>
+    </w:p>
+    <w:p>
+      <w:pPr>
+        <w:pStyle w:val="Code1"/>
+        <w:rPr/>
+      </w:pPr>
+      <w:r>
+        <w:rPr/>
+        <w:t xml:space="preserve">    </w:t>
+      </w:r>
+      <w:r>
+        <w:rPr/>
+        <w:t>printf("Task 7 from 2nd section\n");</w:t>
+      </w:r>
+    </w:p>
+    <w:p>
+      <w:pPr>
+        <w:pStyle w:val="Code1"/>
+        <w:rPr/>
+      </w:pPr>
+      <w:r>
+        <w:rPr/>
+      </w:r>
+    </w:p>
+    <w:p>
+      <w:pPr>
+        <w:pStyle w:val="Code1"/>
+        <w:rPr/>
+      </w:pPr>
+      <w:r>
+        <w:rPr/>
+        <w:t xml:space="preserve">    </w:t>
+      </w:r>
+      <w:r>
+        <w:rPr/>
+        <w:t>int INPUT_9_DIGIT_NUMBER;</w:t>
+      </w:r>
+    </w:p>
+    <w:p>
+      <w:pPr>
+        <w:pStyle w:val="Code1"/>
+        <w:rPr/>
+      </w:pPr>
+      <w:r>
+        <w:rPr/>
+        <w:t xml:space="preserve">    </w:t>
+      </w:r>
+      <w:r>
+        <w:rPr/>
+        <w:t>printf("Enter 9-digit num: ");</w:t>
+      </w:r>
+    </w:p>
+    <w:p>
+      <w:pPr>
+        <w:pStyle w:val="Code1"/>
+        <w:rPr/>
+      </w:pPr>
+      <w:r>
+        <w:rPr/>
+        <w:t xml:space="preserve">    </w:t>
+      </w:r>
+      <w:r>
+        <w:rPr/>
+        <w:t>scanf("%d", &amp;INPUT_9_DIGIT_NUMBER);</w:t>
+      </w:r>
+    </w:p>
+    <w:p>
+      <w:pPr>
+        <w:pStyle w:val="Code1"/>
+        <w:rPr/>
+      </w:pPr>
+      <w:r>
+        <w:rPr/>
+      </w:r>
+    </w:p>
+    <w:p>
+      <w:pPr>
+        <w:pStyle w:val="Code1"/>
+        <w:rPr/>
+      </w:pPr>
+      <w:r>
+        <w:rPr/>
+        <w:t xml:space="preserve">    </w:t>
+      </w:r>
+      <w:r>
+        <w:rPr/>
+        <w:t>int figuresSum = 0, oneCount = 0;</w:t>
+      </w:r>
+    </w:p>
+    <w:p>
+      <w:pPr>
+        <w:pStyle w:val="Code1"/>
+        <w:rPr/>
+      </w:pPr>
+      <w:r>
+        <w:rPr/>
+      </w:r>
+    </w:p>
+    <w:p>
+      <w:pPr>
+        <w:pStyle w:val="Code1"/>
+        <w:rPr/>
+      </w:pPr>
+      <w:r>
+        <w:rPr/>
+        <w:t xml:space="preserve">    </w:t>
+      </w:r>
+      <w:r>
+        <w:rPr/>
+        <w:t>secondCalcTask(INPUT_9_DIGIT_NUMBER, &amp;figuresSum, &amp;oneCount);</w:t>
+      </w:r>
+    </w:p>
+    <w:p>
+      <w:pPr>
+        <w:pStyle w:val="Code1"/>
+        <w:rPr/>
+      </w:pPr>
+      <w:r>
+        <w:rPr/>
+      </w:r>
+    </w:p>
+    <w:p>
+      <w:pPr>
+        <w:pStyle w:val="Code1"/>
+        <w:rPr/>
+      </w:pPr>
+      <w:r>
+        <w:rPr/>
+        <w:t xml:space="preserve">    </w:t>
+      </w:r>
+      <w:r>
+        <w:rPr/>
+        <w:t>printf("Figures sum: %d\n'1' count: %d\n", figuresSum, oneCount);</w:t>
+      </w:r>
+    </w:p>
+    <w:p>
+      <w:pPr>
+        <w:pStyle w:val="Code1"/>
+        <w:rPr/>
+      </w:pPr>
+      <w:r>
+        <w:rPr/>
+      </w:r>
+    </w:p>
+    <w:p>
+      <w:pPr>
+        <w:pStyle w:val="Code1"/>
+        <w:rPr/>
+      </w:pPr>
+      <w:r>
+        <w:rPr/>
+        <w:t xml:space="preserve">    </w:t>
+      </w:r>
+      <w:r>
+        <w:rPr/>
+        <w:t>return 0;</w:t>
+      </w:r>
+    </w:p>
+    <w:p>
+      <w:pPr>
+        <w:pStyle w:val="Code1"/>
+        <w:rPr/>
+      </w:pPr>
+      <w:r>
+        <w:rPr/>
+        <w:t>}</w:t>
+      </w:r>
+    </w:p>
+    <w:p>
+      <w:pPr>
+        <w:pStyle w:val="Code1"/>
+        <w:rPr/>
+      </w:pPr>
+      <w:r>
+        <w:rPr/>
+      </w:r>
+    </w:p>
+    <w:p>
+      <w:pPr>
+        <w:pStyle w:val="Code1"/>
+        <w:rPr>
+          <w:i/>
+          <w:i/>
+          <w:sz w:val="28"/>
+          <w:lang w:val="en-US"/>
+        </w:rPr>
+      </w:pPr>
+      <w:r>
+        <w:rPr/>
+      </w:r>
+    </w:p>
+    <w:p>
+      <w:pPr>
+        <w:pStyle w:val="Title11"/>
+        <w:ind w:hanging="0"/>
+        <w:rPr>
+          <w:lang w:val="en-US"/>
+        </w:rPr>
+      </w:pPr>
+      <w:r>
+        <w:rPr>
+          <w:lang w:val="en-US"/>
+        </w:rPr>
+        <w:t>РЕЗУЛЬТАТИ</w:t>
+      </w:r>
+    </w:p>
+    <w:p>
+      <w:pPr>
+        <w:pStyle w:val="Title11"/>
+        <w:spacing w:before="240" w:after="0"/>
+        <w:ind w:hanging="0"/>
+        <w:rPr>
+          <w:lang w:val="en-US"/>
+        </w:rPr>
       </w:pPr>
       <w:r>
         <w:rPr/>
         <w:drawing>
-          <wp:anchor behindDoc="0" distT="0" distB="0" distL="0" distR="0" simplePos="0" locked="0" layoutInCell="0" allowOverlap="1" relativeHeight="7">
-            <wp:simplePos x="0" y="0"/>
-            <wp:positionH relativeFrom="column">
-              <wp:align>center</wp:align>
-            </wp:positionH>
-            <wp:positionV relativeFrom="paragraph">
-              <wp:posOffset>635</wp:posOffset>
-            </wp:positionV>
-            <wp:extent cx="4933950" cy="4162425"/>
+          <wp:inline distT="0" distB="0" distL="0" distR="0">
+            <wp:extent cx="4535805" cy="888365"/>
             <wp:effectExtent l="0" t="0" r="0" b="0"/>
-            <wp:wrapSquare wrapText="largest"/>
-            <wp:docPr id="6" name="Image3" descr="" title=""/>
+            <wp:docPr id="6" name="Рисунок 1" descr="" title=""/>
             <wp:cNvGraphicFramePr>
               <a:graphicFrameLocks xmlns:a="http://schemas.openxmlformats.org/drawingml/2006/main" noChangeAspect="1"/>
             </wp:cNvGraphicFramePr>
@@ -1196,7 +2219,7 @@
               <a:graphicData uri="http://schemas.openxmlformats.org/drawingml/2006/picture">
                 <pic:pic xmlns:pic="http://schemas.openxmlformats.org/drawingml/2006/picture">
                   <pic:nvPicPr>
-                    <pic:cNvPr id="6" name="Image3" descr="" title=""/>
+                    <pic:cNvPr id="6" name="Рисунок 1" descr="" title=""/>
                     <pic:cNvPicPr>
                       <a:picLocks noChangeAspect="1" noChangeArrowheads="1"/>
                     </pic:cNvPicPr>
@@ -1210,156 +2233,7 @@
                   <pic:spPr bwMode="auto">
                     <a:xfrm>
                       <a:off x="0" y="0"/>
-                      <a:ext cx="4933950" cy="4162425"/>
-                    </a:xfrm>
-                    <a:prstGeom prst="rect">
-                      <a:avLst/>
-                    </a:prstGeom>
-                  </pic:spPr>
-                </pic:pic>
-              </a:graphicData>
-            </a:graphic>
-          </wp:anchor>
-        </w:drawing>
-      </w:r>
-    </w:p>
-    <w:p>
-      <w:pPr>
-        <w:pStyle w:val="Code1"/>
-        <w:rPr/>
-      </w:pPr>
-      <w:r>
-        <w:rPr/>
-      </w:r>
-    </w:p>
-    <w:p>
-      <w:pPr>
-        <w:pStyle w:val="Title11"/>
-        <w:spacing w:before="240" w:after="0"/>
-        <w:ind w:hanging="0"/>
-        <w:jc w:val="start"/>
-        <w:rPr>
-          <w:i/>
-          <w:i/>
-          <w:sz w:val="28"/>
-        </w:rPr>
-      </w:pPr>
-      <w:r>
-        <w:rPr>
-          <w:i/>
-          <w:sz w:val="28"/>
-        </w:rPr>
-        <w:t xml:space="preserve">Завдання </w:t>
-      </w:r>
-      <w:r>
-        <w:rPr>
-          <w:i/>
-          <w:sz w:val="28"/>
-          <w:lang w:val="en-US"/>
-        </w:rPr>
-        <w:t>2</w:t>
-      </w:r>
-    </w:p>
-    <w:p>
-      <w:pPr>
-        <w:pStyle w:val="Title11"/>
-        <w:ind w:hanging="0"/>
-        <w:rPr>
-          <w:lang w:val="en-US"/>
-        </w:rPr>
-      </w:pPr>
-      <w:r>
-        <w:drawing>
-          <wp:anchor behindDoc="0" distT="0" distB="0" distL="0" distR="0" simplePos="0" locked="0" layoutInCell="0" allowOverlap="1" relativeHeight="8">
-            <wp:simplePos x="0" y="0"/>
-            <wp:positionH relativeFrom="column">
-              <wp:posOffset>-302895</wp:posOffset>
-            </wp:positionH>
-            <wp:positionV relativeFrom="paragraph">
-              <wp:posOffset>76835</wp:posOffset>
-            </wp:positionV>
-            <wp:extent cx="6696075" cy="4610735"/>
-            <wp:effectExtent l="0" t="0" r="0" b="0"/>
-            <wp:wrapSquare wrapText="largest"/>
-            <wp:docPr id="7" name="Image4" descr="" title=""/>
-            <wp:cNvGraphicFramePr>
-              <a:graphicFrameLocks xmlns:a="http://schemas.openxmlformats.org/drawingml/2006/main" noChangeAspect="1"/>
-            </wp:cNvGraphicFramePr>
-            <a:graphic xmlns:a="http://schemas.openxmlformats.org/drawingml/2006/main">
-              <a:graphicData uri="http://schemas.openxmlformats.org/drawingml/2006/picture">
-                <pic:pic xmlns:pic="http://schemas.openxmlformats.org/drawingml/2006/picture">
-                  <pic:nvPicPr>
-                    <pic:cNvPr id="7" name="Image4" descr="" title=""/>
-                    <pic:cNvPicPr>
-                      <a:picLocks noChangeAspect="1" noChangeArrowheads="1"/>
-                    </pic:cNvPicPr>
-                  </pic:nvPicPr>
-                  <pic:blipFill>
-                    <a:blip r:embed="rId8"/>
-                    <a:stretch>
-                      <a:fillRect/>
-                    </a:stretch>
-                  </pic:blipFill>
-                  <pic:spPr bwMode="auto">
-                    <a:xfrm>
-                      <a:off x="0" y="0"/>
-                      <a:ext cx="6696075" cy="4610735"/>
-                    </a:xfrm>
-                    <a:prstGeom prst="rect">
-                      <a:avLst/>
-                    </a:prstGeom>
-                  </pic:spPr>
-                </pic:pic>
-              </a:graphicData>
-            </a:graphic>
-          </wp:anchor>
-        </w:drawing>
-      </w:r>
-      <w:r>
-        <w:rPr>
-          <w:lang w:val="en-US"/>
-        </w:rPr>
-        <w:t>РЕЗУЛЬТАТИ</w:t>
-      </w:r>
-    </w:p>
-    <w:p>
-      <w:pPr>
-        <w:pStyle w:val="Title11"/>
-        <w:spacing w:before="240" w:after="0"/>
-        <w:ind w:hanging="0"/>
-        <w:rPr>
-          <w:lang w:val="en-US"/>
-        </w:rPr>
-      </w:pPr>
-      <w:r>
-        <w:rPr/>
-        <w:drawing>
-          <wp:inline distT="0" distB="0" distL="0" distR="0">
-            <wp:extent cx="5166995" cy="888365"/>
-            <wp:effectExtent l="0" t="0" r="0" b="0"/>
-            <wp:docPr id="8" name="Рисунок 1" descr="" title=""/>
-            <wp:cNvGraphicFramePr>
-              <a:graphicFrameLocks xmlns:a="http://schemas.openxmlformats.org/drawingml/2006/main" noChangeAspect="1"/>
-            </wp:cNvGraphicFramePr>
-            <a:graphic xmlns:a="http://schemas.openxmlformats.org/drawingml/2006/main">
-              <a:graphicData uri="http://schemas.openxmlformats.org/drawingml/2006/picture">
-                <pic:pic xmlns:pic="http://schemas.openxmlformats.org/drawingml/2006/picture">
-                  <pic:nvPicPr>
-                    <pic:cNvPr id="8" name="Рисунок 1" descr="" title=""/>
-                    <pic:cNvPicPr>
-                      <a:picLocks noChangeAspect="1" noChangeArrowheads="1"/>
-                    </pic:cNvPicPr>
-                  </pic:nvPicPr>
-                  <pic:blipFill>
-                    <a:blip r:embed="rId9"/>
-                    <a:stretch>
-                      <a:fillRect/>
-                    </a:stretch>
-                  </pic:blipFill>
-                  <pic:spPr bwMode="auto">
-                    <a:xfrm>
-                      <a:off x="0" y="0"/>
-                      <a:ext cx="5166995" cy="888365"/>
+                      <a:ext cx="4535805" cy="888365"/>
                     </a:xfrm>
                     <a:prstGeom prst="rect">
                       <a:avLst/>
@@ -1416,7 +2290,7 @@
           <wp:inline distT="0" distB="0" distL="0" distR="0">
             <wp:extent cx="4879975" cy="981075"/>
             <wp:effectExtent l="0" t="0" r="0" b="0"/>
-            <wp:docPr id="9" name="Рисунок 3" descr="" title=""/>
+            <wp:docPr id="7" name="Рисунок 3" descr="" title=""/>
             <wp:cNvGraphicFramePr>
               <a:graphicFrameLocks xmlns:a="http://schemas.openxmlformats.org/drawingml/2006/main" noChangeAspect="1"/>
             </wp:cNvGraphicFramePr>
@@ -1424,13 +2298,13 @@
               <a:graphicData uri="http://schemas.openxmlformats.org/drawingml/2006/picture">
                 <pic:pic xmlns:pic="http://schemas.openxmlformats.org/drawingml/2006/picture">
                   <pic:nvPicPr>
-                    <pic:cNvPr id="9" name="Рисунок 3" descr="" title=""/>
+                    <pic:cNvPr id="7" name="Рисунок 3" descr="" title=""/>
                     <pic:cNvPicPr>
                       <a:picLocks noChangeAspect="1" noChangeArrowheads="1"/>
                     </pic:cNvPicPr>
                   </pic:nvPicPr>
                   <pic:blipFill>
-                    <a:blip r:embed="rId10"/>
+                    <a:blip r:embed="rId8"/>
                     <a:stretch>
                       <a:fillRect/>
                     </a:stretch>
@@ -1503,12 +2377,12 @@
       </w:r>
     </w:p>
     <w:sectPr>
-      <w:headerReference w:type="even" r:id="rId11"/>
-      <w:headerReference w:type="default" r:id="rId12"/>
-      <w:headerReference w:type="first" r:id="rId13"/>
-      <w:footerReference w:type="even" r:id="rId14"/>
-      <w:footerReference w:type="default" r:id="rId15"/>
-      <w:footerReference w:type="first" r:id="rId16"/>
+      <w:headerReference w:type="even" r:id="rId9"/>
+      <w:headerReference w:type="default" r:id="rId10"/>
+      <w:headerReference w:type="first" r:id="rId11"/>
+      <w:footerReference w:type="even" r:id="rId12"/>
+      <w:footerReference w:type="default" r:id="rId13"/>
+      <w:footerReference w:type="first" r:id="rId14"/>
       <w:type w:val="nextPage"/>
       <w:pgSz w:w="11906" w:h="16838"/>
       <w:pgMar w:left="1361" w:right="624" w:gutter="0" w:header="709" w:top="1134" w:footer="709" w:bottom="1134"/>
@@ -1586,7 +2460,7 @@
         <w:docPartGallery w:val="Page Numbers (Top of Page)"/>
         <w:docPartUnique w:val="true"/>
       </w:docPartObj>
-      <w:id w:val="185762800"/>
+      <w:id w:val="1867807747"/>
     </w:sdtPr>
     <w:sdtContent>
       <w:p>
@@ -1619,7 +2493,7 @@
           <w:rPr>
             <w:rStyle w:val="Text"/>
           </w:rPr>
-          <w:t>3</w:t>
+          <w:t>5</w:t>
         </w:r>
         <w:r>
           <w:rPr>

</xml_diff>

<commit_message>
feat: update reports 1 4 5
</commit_message>
<xml_diff>
--- a/1_semester/1/report.docx
+++ b/1_semester/1/report.docx
@@ -1197,7 +1197,10 @@
         </w:rPr>
       </w:pPr>
       <w:r>
-        <w:rPr/>
+        <w:rPr>
+          <w:i/>
+          <w:sz w:val="28"/>
+        </w:rPr>
       </w:r>
     </w:p>
     <w:p>
@@ -1970,15 +1973,7 @@
       </w:pPr>
       <w:r>
         <w:rPr/>
-        <w:t>int main(</w:t>
-      </w:r>
-      <w:r>
-        <w:rPr/>
-        <w:t>void</w:t>
-      </w:r>
-      <w:r>
-        <w:rPr/>
-        <w:t>)</w:t>
+        <w:t>int main(void)</w:t>
       </w:r>
     </w:p>
     <w:p>
@@ -2178,7 +2173,11 @@
         </w:rPr>
       </w:pPr>
       <w:r>
-        <w:rPr/>
+        <w:rPr>
+          <w:i/>
+          <w:sz w:val="28"/>
+          <w:lang w:val="en-US"/>
+        </w:rPr>
       </w:r>
     </w:p>
     <w:p>
@@ -2373,7 +2372,7 @@
       </w:pPr>
       <w:r>
         <w:rPr/>
-        <w:t>Виконуючи лабораторну роботу №1, я навчився(-лась)  програмувати  на  мові  С  найпростіші  лінійні  алгоритми  та алгоритми з галуженням.</w:t>
+        <w:t>Виконуючи лабораторну роботу №1, я навчився програмувати  на  мові  С  найпростіші  лінійні  алгоритми  та алгоритми з галуженням.</w:t>
       </w:r>
     </w:p>
     <w:sectPr>
@@ -2460,7 +2459,7 @@
         <w:docPartGallery w:val="Page Numbers (Top of Page)"/>
         <w:docPartUnique w:val="true"/>
       </w:docPartObj>
-      <w:id w:val="1867807747"/>
+      <w:id w:val="1145977744"/>
     </w:sdtPr>
     <w:sdtContent>
       <w:p>

</xml_diff>